<commit_message>
Comments were added to the proj
</commit_message>
<xml_diff>
--- a/01. Instructions/מבחן התאמה למשרת בדיקות ופיתוח.docx
+++ b/01. Instructions/מבחן התאמה למשרת בדיקות ופיתוח.docx
@@ -1,6 +1,6 @@
 
 <file path=word/document.xml><?xml version="1.0" encoding="utf-8"?>
-<w:document xmlns:wpc="http://schemas.microsoft.com/office/word/2010/wordprocessingCanvas" xmlns:cx="http://schemas.microsoft.com/office/drawing/2014/chartex" xmlns:cx1="http://schemas.microsoft.com/office/drawing/2015/9/8/chartex" xmlns:mc="http://schemas.openxmlformats.org/markup-compatibility/2006" xmlns:o="urn:schemas-microsoft-com:office:office" xmlns:r="http://schemas.openxmlformats.org/officeDocument/2006/relationships" xmlns:m="http://schemas.openxmlformats.org/officeDocument/2006/math" xmlns:v="urn:schemas-microsoft-com:vml" xmlns:wp14="http://schemas.microsoft.com/office/word/2010/wordprocessingDrawing" xmlns:wp="http://schemas.openxmlformats.org/drawingml/2006/wordprocessingDrawing" xmlns:w10="urn:schemas-microsoft-com:office:word" xmlns:w="http://schemas.openxmlformats.org/wordprocessingml/2006/main" xmlns:w14="http://schemas.microsoft.com/office/word/2010/wordml" xmlns:w15="http://schemas.microsoft.com/office/word/2012/wordml" xmlns:w16se="http://schemas.microsoft.com/office/word/2015/wordml/symex" xmlns:wpg="http://schemas.microsoft.com/office/word/2010/wordprocessingGroup" xmlns:wpi="http://schemas.microsoft.com/office/word/2010/wordprocessingInk" xmlns:wne="http://schemas.microsoft.com/office/word/2006/wordml" xmlns:wps="http://schemas.microsoft.com/office/word/2010/wordprocessingShape" mc:Ignorable="w14 w15 w16se wp14">
+<w:document xmlns:wpc="http://schemas.microsoft.com/office/word/2010/wordprocessingCanvas" xmlns:cx="http://schemas.microsoft.com/office/drawing/2014/chartex" xmlns:cx1="http://schemas.microsoft.com/office/drawing/2015/9/8/chartex" xmlns:cx2="http://schemas.microsoft.com/office/drawing/2015/10/21/chartex" xmlns:cx3="http://schemas.microsoft.com/office/drawing/2016/5/9/chartex" xmlns:cx4="http://schemas.microsoft.com/office/drawing/2016/5/10/chartex" xmlns:cx5="http://schemas.microsoft.com/office/drawing/2016/5/11/chartex" xmlns:cx6="http://schemas.microsoft.com/office/drawing/2016/5/12/chartex" xmlns:cx7="http://schemas.microsoft.com/office/drawing/2016/5/13/chartex" xmlns:cx8="http://schemas.microsoft.com/office/drawing/2016/5/14/chartex" xmlns:mc="http://schemas.openxmlformats.org/markup-compatibility/2006" xmlns:aink="http://schemas.microsoft.com/office/drawing/2016/ink" xmlns:am3d="http://schemas.microsoft.com/office/drawing/2017/model3d" xmlns:o="urn:schemas-microsoft-com:office:office" xmlns:oel="http://schemas.microsoft.com/office/2019/extlst" xmlns:r="http://schemas.openxmlformats.org/officeDocument/2006/relationships" xmlns:m="http://schemas.openxmlformats.org/officeDocument/2006/math" xmlns:v="urn:schemas-microsoft-com:vml" xmlns:wp14="http://schemas.microsoft.com/office/word/2010/wordprocessingDrawing" xmlns:wp="http://schemas.openxmlformats.org/drawingml/2006/wordprocessingDrawing" xmlns:w10="urn:schemas-microsoft-com:office:word" xmlns:w="http://schemas.openxmlformats.org/wordprocessingml/2006/main" xmlns:w14="http://schemas.microsoft.com/office/word/2010/wordml" xmlns:w15="http://schemas.microsoft.com/office/word/2012/wordml" xmlns:w16cex="http://schemas.microsoft.com/office/word/2018/wordml/cex" xmlns:w16cid="http://schemas.microsoft.com/office/word/2016/wordml/cid" xmlns:w16="http://schemas.microsoft.com/office/word/2018/wordml" xmlns:w16du="http://schemas.microsoft.com/office/word/2023/wordml/word16du" xmlns:w16sdtdh="http://schemas.microsoft.com/office/word/2020/wordml/sdtdatahash" xmlns:w16se="http://schemas.microsoft.com/office/word/2015/wordml/symex" xmlns:wpg="http://schemas.microsoft.com/office/word/2010/wordprocessingGroup" xmlns:wpi="http://schemas.microsoft.com/office/word/2010/wordprocessingInk" xmlns:wne="http://schemas.microsoft.com/office/word/2006/wordml" xmlns:wps="http://schemas.microsoft.com/office/word/2010/wordprocessingShape" mc:Ignorable="w14 w15 w16se w16cid w16 w16cex w16sdtdh wp14">
   <w:body>
     <w:p>
       <w:pPr>
@@ -30,16 +30,7 @@
           <w:szCs w:val="36"/>
           <w:rtl/>
         </w:rPr>
-        <w:t>משרת בדיקות</w:t>
-      </w:r>
-      <w:r>
-        <w:rPr>
-          <w:rFonts w:ascii="Arial" w:hAnsi="Arial" w:cs="Arial" w:hint="cs"/>
-          <w:sz w:val="36"/>
-          <w:szCs w:val="36"/>
-          <w:rtl/>
-        </w:rPr>
-        <w:t xml:space="preserve"> ופיתוח</w:t>
+        <w:t>משרת בדיקות ופיתוח</w:t>
       </w:r>
     </w:p>
     <w:p>
@@ -85,7 +76,7 @@
     </w:p>
     <w:p>
       <w:pPr>
-        <w:pStyle w:val="ListParagraph"/>
+        <w:pStyle w:val="a3"/>
         <w:numPr>
           <w:ilvl w:val="0"/>
           <w:numId w:val="1"/>
@@ -110,7 +101,7 @@
     </w:p>
     <w:p>
       <w:pPr>
-        <w:pStyle w:val="ListParagraph"/>
+        <w:pStyle w:val="a3"/>
         <w:numPr>
           <w:ilvl w:val="0"/>
           <w:numId w:val="1"/>
@@ -143,7 +134,7 @@
     </w:p>
     <w:p>
       <w:pPr>
-        <w:pStyle w:val="ListParagraph"/>
+        <w:pStyle w:val="a3"/>
         <w:numPr>
           <w:ilvl w:val="0"/>
           <w:numId w:val="1"/>
@@ -188,29 +179,22 @@
           <w:rFonts w:ascii="Arial" w:hAnsi="Arial" w:cs="Arial"/>
           <w:rtl/>
         </w:rPr>
-        <w:t xml:space="preserve"> </w:t>
-      </w:r>
-      <w:r>
-        <w:rPr>
-          <w:rFonts w:ascii="Arial" w:hAnsi="Arial" w:cs="Arial"/>
-          <w:rtl/>
-        </w:rPr>
-        <w:t>(רשום בלשון זכר אבל מכוון לשני המינים)</w:t>
-      </w:r>
-    </w:p>
-    <w:p>
-      <w:pPr>
-        <w:bidi/>
-        <w:spacing w:before="100" w:beforeAutospacing="1" w:after="100" w:afterAutospacing="1"/>
-        <w:rPr>
-          <w:rFonts w:ascii="Arial" w:hAnsi="Arial" w:cs="Arial"/>
-          <w:rtl/>
-        </w:rPr>
-      </w:pPr>
-    </w:p>
-    <w:p>
-      <w:pPr>
-        <w:pStyle w:val="ListParagraph"/>
+        <w:t xml:space="preserve"> (רשום בלשון זכר אבל מכוון לשני המינים)</w:t>
+      </w:r>
+    </w:p>
+    <w:p>
+      <w:pPr>
+        <w:bidi/>
+        <w:spacing w:before="100" w:beforeAutospacing="1" w:after="100" w:afterAutospacing="1"/>
+        <w:rPr>
+          <w:rFonts w:ascii="Arial" w:hAnsi="Arial" w:cs="Arial"/>
+          <w:rtl/>
+        </w:rPr>
+      </w:pPr>
+    </w:p>
+    <w:p>
+      <w:pPr>
+        <w:pStyle w:val="a3"/>
         <w:numPr>
           <w:ilvl w:val="0"/>
           <w:numId w:val="4"/>
@@ -244,7 +228,7 @@
     </w:p>
     <w:p>
       <w:pPr>
-        <w:pStyle w:val="ListParagraph"/>
+        <w:pStyle w:val="a3"/>
         <w:numPr>
           <w:ilvl w:val="1"/>
           <w:numId w:val="4"/>
@@ -269,7 +253,7 @@
     </w:p>
     <w:p>
       <w:pPr>
-        <w:pStyle w:val="ListParagraph"/>
+        <w:pStyle w:val="a3"/>
         <w:numPr>
           <w:ilvl w:val="1"/>
           <w:numId w:val="4"/>
@@ -359,8 +343,96 @@
         <w:spacing w:before="100" w:beforeAutospacing="1" w:after="100" w:afterAutospacing="1"/>
         <w:rPr>
           <w:rFonts w:ascii="Arial" w:hAnsi="Arial" w:cs="Arial"/>
+          <w:rtl/>
+        </w:rPr>
+      </w:pPr>
+      <w:r>
+        <w:rPr>
+          <w:rFonts w:ascii="Arial" w:hAnsi="Arial" w:cs="Arial"/>
           <w:b/>
           <w:bCs/>
+          <w:rtl/>
+        </w:rPr>
+        <w:t> דרישת הלקוח:</w:t>
+      </w:r>
+    </w:p>
+    <w:p>
+      <w:pPr>
+        <w:bidi/>
+        <w:spacing w:before="100" w:beforeAutospacing="1" w:after="100" w:afterAutospacing="1"/>
+        <w:rPr>
+          <w:rFonts w:ascii="Arial" w:hAnsi="Arial" w:cs="Arial" w:hint="cs"/>
+          <w:rtl/>
+        </w:rPr>
+      </w:pPr>
+      <w:r>
+        <w:rPr>
+          <w:rFonts w:ascii="Arial" w:hAnsi="Arial" w:cs="Arial"/>
+        </w:rPr>
+        <w:t xml:space="preserve">The system shall </w:t>
+      </w:r>
+      <w:proofErr w:type="gramStart"/>
+      <w:r>
+        <w:rPr>
+          <w:rFonts w:ascii="Arial" w:hAnsi="Arial" w:cs="Arial"/>
+        </w:rPr>
+        <w:t>identified</w:t>
+      </w:r>
+      <w:proofErr w:type="gramEnd"/>
+      <w:r>
+        <w:rPr>
+          <w:rFonts w:ascii="Arial" w:hAnsi="Arial" w:cs="Arial"/>
+        </w:rPr>
+        <w:t xml:space="preserve"> (by using cameras) and recognized (by using radar) a person from 8 km max </w:t>
+      </w:r>
+    </w:p>
+    <w:p>
+      <w:pPr>
+        <w:bidi/>
+        <w:spacing w:before="100" w:beforeAutospacing="1" w:after="100" w:afterAutospacing="1"/>
+        <w:rPr>
+          <w:rFonts w:ascii="Arial" w:hAnsi="Arial" w:cs="Arial"/>
+          <w:rtl/>
+        </w:rPr>
+      </w:pPr>
+      <w:r>
+        <w:rPr>
+          <w:rFonts w:ascii="Arial" w:hAnsi="Arial" w:cs="Arial"/>
+        </w:rPr>
+        <w:t> </w:t>
+      </w:r>
+    </w:p>
+    <w:p>
+      <w:pPr>
+        <w:rPr>
+          <w:rFonts w:ascii="Arial" w:hAnsi="Arial" w:cs="Arial"/>
+          <w:rtl/>
+        </w:rPr>
+      </w:pPr>
+      <w:r>
+        <w:rPr>
+          <w:rFonts w:ascii="Arial" w:hAnsi="Arial" w:cs="Arial"/>
+          <w:rtl/>
+        </w:rPr>
+        <w:br w:type="page"/>
+      </w:r>
+    </w:p>
+    <w:p>
+      <w:pPr>
+        <w:bidi/>
+        <w:spacing w:before="100" w:beforeAutospacing="1" w:after="100" w:afterAutospacing="1"/>
+        <w:rPr>
+          <w:rFonts w:ascii="Arial" w:hAnsi="Arial" w:cs="Arial"/>
+          <w:rtl/>
+        </w:rPr>
+      </w:pPr>
+    </w:p>
+    <w:p>
+      <w:pPr>
+        <w:bidi/>
+        <w:rPr>
+          <w:rFonts w:ascii="Arial" w:hAnsi="Arial" w:cs="Arial"/>
+          <w:rtl/>
         </w:rPr>
       </w:pPr>
       <w:r>
@@ -370,317 +442,12 @@
           <w:bCs/>
           <w:rtl/>
         </w:rPr>
-        <w:t>בדיקות תוכנה:</w:t>
-      </w:r>
-    </w:p>
-    <w:p>
-      <w:pPr>
-        <w:bidi/>
-        <w:spacing w:before="100" w:beforeAutospacing="1" w:after="100" w:afterAutospacing="1"/>
-        <w:rPr>
-          <w:rFonts w:ascii="Arial" w:hAnsi="Arial" w:cs="Arial"/>
-        </w:rPr>
-      </w:pPr>
-      <w:r>
-        <w:rPr>
-          <w:rFonts w:ascii="Arial" w:hAnsi="Arial" w:cs="Arial"/>
-          <w:rtl/>
-        </w:rPr>
-        <w:t xml:space="preserve">1.       </w:t>
-      </w:r>
-      <w:r>
-        <w:rPr>
-          <w:rFonts w:ascii="Arial" w:hAnsi="Arial" w:cs="Arial"/>
-        </w:rPr>
-        <w:t>GUI</w:t>
-      </w:r>
-    </w:p>
-    <w:p>
-      <w:pPr>
-        <w:bidi/>
-        <w:spacing w:before="100" w:beforeAutospacing="1" w:after="100" w:afterAutospacing="1"/>
-        <w:rPr>
-          <w:rFonts w:ascii="Arial" w:hAnsi="Arial" w:cs="Arial"/>
-          <w:rtl/>
-        </w:rPr>
-      </w:pPr>
-      <w:r>
-        <w:rPr>
-          <w:rFonts w:ascii="Arial" w:hAnsi="Arial" w:cs="Arial"/>
-          <w:rtl/>
-        </w:rPr>
-        <w:t xml:space="preserve">2.       </w:t>
-      </w:r>
-      <w:r>
-        <w:rPr>
-          <w:rFonts w:ascii="Arial" w:hAnsi="Arial" w:cs="Arial"/>
-        </w:rPr>
-        <w:t>Functional</w:t>
-      </w:r>
-    </w:p>
-    <w:p>
-      <w:pPr>
-        <w:bidi/>
-        <w:spacing w:before="100" w:beforeAutospacing="1" w:after="100" w:afterAutospacing="1"/>
-        <w:rPr>
-          <w:rFonts w:ascii="Arial" w:hAnsi="Arial" w:cs="Arial"/>
-          <w:rtl/>
-        </w:rPr>
-      </w:pPr>
-      <w:r>
-        <w:rPr>
-          <w:rFonts w:ascii="Arial" w:hAnsi="Arial" w:cs="Arial"/>
-          <w:rtl/>
-        </w:rPr>
-        <w:t xml:space="preserve">3.       </w:t>
-      </w:r>
-      <w:proofErr w:type="gramStart"/>
-      <w:r>
-        <w:rPr>
-          <w:rFonts w:ascii="Arial" w:hAnsi="Arial" w:cs="Arial"/>
-        </w:rPr>
-        <w:t>Non functional</w:t>
-      </w:r>
-      <w:proofErr w:type="gramEnd"/>
-    </w:p>
-    <w:p>
-      <w:pPr>
-        <w:bidi/>
-        <w:spacing w:before="100" w:beforeAutospacing="1" w:after="100" w:afterAutospacing="1"/>
-        <w:rPr>
-          <w:rFonts w:ascii="Arial" w:hAnsi="Arial" w:cs="Arial"/>
-          <w:rtl/>
-        </w:rPr>
-      </w:pPr>
-      <w:r>
-        <w:rPr>
-          <w:rFonts w:ascii="Arial" w:hAnsi="Arial" w:cs="Arial"/>
-          <w:b/>
-          <w:bCs/>
-          <w:rtl/>
-        </w:rPr>
-        <w:t>בדיקות מערכת:</w:t>
-      </w:r>
-    </w:p>
-    <w:p>
-      <w:pPr>
-        <w:bidi/>
-        <w:spacing w:before="100" w:beforeAutospacing="1" w:after="100" w:afterAutospacing="1"/>
-        <w:rPr>
-          <w:rFonts w:ascii="Arial" w:hAnsi="Arial" w:cs="Arial"/>
-          <w:rtl/>
-        </w:rPr>
-      </w:pPr>
-      <w:r>
-        <w:rPr>
-          <w:rFonts w:ascii="Arial" w:hAnsi="Arial" w:cs="Arial"/>
-          <w:rtl/>
-        </w:rPr>
-        <w:t xml:space="preserve">1.       </w:t>
-      </w:r>
-      <w:r>
-        <w:rPr>
-          <w:rFonts w:ascii="Arial" w:hAnsi="Arial" w:cs="Arial"/>
-        </w:rPr>
-        <w:t>Performance</w:t>
-      </w:r>
-    </w:p>
-    <w:p>
-      <w:pPr>
-        <w:bidi/>
-        <w:spacing w:before="100" w:beforeAutospacing="1" w:after="100" w:afterAutospacing="1"/>
-        <w:rPr>
-          <w:rFonts w:ascii="Arial" w:hAnsi="Arial" w:cs="Arial"/>
-          <w:rtl/>
-        </w:rPr>
-      </w:pPr>
-      <w:r>
-        <w:rPr>
-          <w:rFonts w:ascii="Arial" w:hAnsi="Arial" w:cs="Arial"/>
-          <w:rtl/>
-        </w:rPr>
-        <w:t xml:space="preserve">2.       </w:t>
-      </w:r>
-      <w:r>
-        <w:rPr>
-          <w:rFonts w:ascii="Arial" w:hAnsi="Arial" w:cs="Arial"/>
-        </w:rPr>
-        <w:t>Mechanic</w:t>
-      </w:r>
-    </w:p>
-    <w:p>
-      <w:pPr>
-        <w:bidi/>
-        <w:spacing w:before="100" w:beforeAutospacing="1" w:after="100" w:afterAutospacing="1"/>
-        <w:rPr>
-          <w:rFonts w:ascii="Arial" w:hAnsi="Arial" w:cs="Arial"/>
-          <w:rtl/>
-        </w:rPr>
-      </w:pPr>
-      <w:r>
-        <w:rPr>
-          <w:rFonts w:ascii="Arial" w:hAnsi="Arial" w:cs="Arial"/>
-          <w:rtl/>
-        </w:rPr>
-        <w:t xml:space="preserve">3.       </w:t>
-      </w:r>
-      <w:r>
-        <w:rPr>
-          <w:rFonts w:ascii="Arial" w:hAnsi="Arial" w:cs="Arial"/>
-        </w:rPr>
-        <w:t>HW</w:t>
-      </w:r>
-    </w:p>
-    <w:p>
-      <w:pPr>
-        <w:bidi/>
-        <w:spacing w:before="100" w:beforeAutospacing="1" w:after="100" w:afterAutospacing="1"/>
-        <w:rPr>
-          <w:rFonts w:ascii="Arial" w:hAnsi="Arial" w:cs="Arial"/>
-          <w:rtl/>
-        </w:rPr>
-      </w:pPr>
-      <w:r>
-        <w:rPr>
-          <w:rFonts w:ascii="Arial" w:hAnsi="Arial" w:cs="Arial"/>
-          <w:rtl/>
-        </w:rPr>
-        <w:t xml:space="preserve">4.       </w:t>
-      </w:r>
-      <w:r>
-        <w:rPr>
-          <w:rFonts w:ascii="Arial" w:hAnsi="Arial" w:cs="Arial"/>
-        </w:rPr>
-        <w:t>Electric</w:t>
-      </w:r>
-    </w:p>
-    <w:p>
-      <w:pPr>
-        <w:bidi/>
-        <w:spacing w:before="100" w:beforeAutospacing="1" w:after="100" w:afterAutospacing="1"/>
-        <w:rPr>
-          <w:rFonts w:ascii="Arial" w:hAnsi="Arial" w:cs="Arial"/>
-          <w:rtl/>
-        </w:rPr>
-      </w:pPr>
-      <w:r>
-        <w:rPr>
-          <w:rFonts w:ascii="Arial" w:hAnsi="Arial" w:cs="Arial"/>
-          <w:rtl/>
-        </w:rPr>
-        <w:t xml:space="preserve">5.       </w:t>
-      </w:r>
-      <w:r>
-        <w:rPr>
-          <w:rFonts w:ascii="Arial" w:hAnsi="Arial" w:cs="Arial"/>
-        </w:rPr>
-        <w:t>…..</w:t>
-      </w:r>
-    </w:p>
-    <w:p>
-      <w:pPr>
-        <w:bidi/>
-        <w:spacing w:before="100" w:beforeAutospacing="1" w:after="100" w:afterAutospacing="1"/>
-        <w:rPr>
-          <w:rFonts w:ascii="Arial" w:hAnsi="Arial" w:cs="Arial"/>
-          <w:rtl/>
-        </w:rPr>
-      </w:pPr>
-      <w:r>
-        <w:rPr>
-          <w:rFonts w:ascii="Arial" w:hAnsi="Arial" w:cs="Arial"/>
-          <w:b/>
-          <w:bCs/>
-          <w:rtl/>
-        </w:rPr>
-        <w:t> דרישת הלקוח:</w:t>
-      </w:r>
-    </w:p>
-    <w:p>
-      <w:pPr>
-        <w:bidi/>
-        <w:spacing w:before="100" w:beforeAutospacing="1" w:after="100" w:afterAutospacing="1"/>
-        <w:rPr>
-          <w:rFonts w:ascii="Arial" w:hAnsi="Arial" w:cs="Arial"/>
-          <w:rtl/>
-        </w:rPr>
-      </w:pPr>
-      <w:r>
-        <w:rPr>
-          <w:rFonts w:ascii="Arial" w:hAnsi="Arial" w:cs="Arial"/>
-          <w:rtl/>
-        </w:rPr>
-        <w:t xml:space="preserve">1.       </w:t>
-      </w:r>
-      <w:r>
-        <w:rPr>
-          <w:rFonts w:ascii="Arial" w:hAnsi="Arial" w:cs="Arial"/>
-        </w:rPr>
-        <w:t xml:space="preserve">The system shall identified (by using cameras) and recognized (by using radar) a person from 8 km max </w:t>
-      </w:r>
-    </w:p>
-    <w:p>
-      <w:pPr>
-        <w:bidi/>
-        <w:spacing w:before="100" w:beforeAutospacing="1" w:after="100" w:afterAutospacing="1"/>
-        <w:rPr>
-          <w:rFonts w:ascii="Arial" w:hAnsi="Arial" w:cs="Arial"/>
-          <w:rtl/>
-        </w:rPr>
-      </w:pPr>
-      <w:r>
-        <w:rPr>
-          <w:rFonts w:ascii="Arial" w:hAnsi="Arial" w:cs="Arial"/>
-        </w:rPr>
-        <w:t> </w:t>
-      </w:r>
-    </w:p>
-    <w:p>
-      <w:pPr>
-        <w:rPr>
-          <w:rFonts w:ascii="Arial" w:hAnsi="Arial" w:cs="Arial"/>
-          <w:rtl/>
-        </w:rPr>
-      </w:pPr>
-      <w:r>
-        <w:rPr>
-          <w:rFonts w:ascii="Arial" w:hAnsi="Arial" w:cs="Arial"/>
-          <w:rtl/>
-        </w:rPr>
-        <w:br w:type="page"/>
-      </w:r>
-    </w:p>
-    <w:p>
-      <w:pPr>
-        <w:bidi/>
-        <w:spacing w:before="100" w:beforeAutospacing="1" w:after="100" w:afterAutospacing="1"/>
-        <w:rPr>
-          <w:rFonts w:ascii="Arial" w:hAnsi="Arial" w:cs="Arial" w:hint="cs"/>
-          <w:rtl/>
-        </w:rPr>
-      </w:pPr>
-    </w:p>
-    <w:p>
-      <w:pPr>
-        <w:bidi/>
-        <w:rPr>
-          <w:rFonts w:ascii="Arial" w:hAnsi="Arial" w:cs="Arial"/>
-          <w:rtl/>
-        </w:rPr>
-      </w:pPr>
-      <w:r>
-        <w:rPr>
-          <w:rFonts w:ascii="Arial" w:hAnsi="Arial" w:cs="Arial"/>
-          <w:b/>
-          <w:bCs/>
-          <w:rtl/>
-        </w:rPr>
         <w:t>מבנה המערכת</w:t>
       </w:r>
     </w:p>
     <w:p>
       <w:pPr>
-        <w:pStyle w:val="ListParagraph"/>
+        <w:pStyle w:val="a3"/>
         <w:numPr>
           <w:ilvl w:val="0"/>
           <w:numId w:val="2"/>
@@ -703,7 +470,7 @@
     </w:p>
     <w:p>
       <w:pPr>
-        <w:pStyle w:val="ListParagraph"/>
+        <w:pStyle w:val="a3"/>
         <w:numPr>
           <w:ilvl w:val="0"/>
           <w:numId w:val="2"/>
@@ -738,7 +505,7 @@
           <w:rFonts w:ascii="Arial" w:hAnsi="Arial" w:cs="Arial"/>
           <w:rtl/>
         </w:rPr>
-        <w:t xml:space="preserve">1.       מצלמות + </w:t>
+        <w:t xml:space="preserve">מצלמות + </w:t>
       </w:r>
       <w:proofErr w:type="spellStart"/>
       <w:r>
@@ -766,13 +533,6 @@
           <w:rtl/>
         </w:rPr>
       </w:pPr>
-      <w:r>
-        <w:rPr>
-          <w:rFonts w:ascii="Arial" w:hAnsi="Arial" w:cs="Arial"/>
-          <w:rtl/>
-        </w:rPr>
-        <w:t xml:space="preserve">2.       </w:t>
-      </w:r>
       <w:proofErr w:type="spellStart"/>
       <w:r>
         <w:rPr>
@@ -804,24 +564,24 @@
           <w:rFonts w:ascii="Arial" w:hAnsi="Arial" w:cs="Arial"/>
           <w:rtl/>
         </w:rPr>
-        <w:t>3.       התקן ניווט: מספק לי מיקום + אזימוט ביחד לזווית שההתקן מסתכל ביחס לעולם (צפון, 20 מעלות, 50 מעלות וכו') – גם כאן אנחנו מאמינים להצהרת היצרן</w:t>
-      </w:r>
-    </w:p>
-    <w:p>
-      <w:pPr>
-        <w:bidi/>
-        <w:spacing w:before="100" w:beforeAutospacing="1" w:after="100" w:afterAutospacing="1"/>
-        <w:rPr>
-          <w:rFonts w:ascii="Arial" w:hAnsi="Arial" w:cs="Arial"/>
-          <w:rtl/>
-        </w:rPr>
-      </w:pPr>
-      <w:r>
-        <w:rPr>
-          <w:rFonts w:ascii="Arial" w:hAnsi="Arial" w:cs="Arial"/>
-          <w:rtl/>
-        </w:rPr>
-        <w:t xml:space="preserve">4.       השולחן יכול לזוז על צירו ( 360 ) מעלות בעזרת </w:t>
+        <w:t>התקן ניווט: מספק לי מיקום + אזימוט ביחד לזווית שההתקן מסתכל ביחס לעולם (צפון, 20 מעלות, 50 מעלות וכו') – גם כאן אנחנו מאמינים להצהרת היצרן</w:t>
+      </w:r>
+    </w:p>
+    <w:p>
+      <w:pPr>
+        <w:bidi/>
+        <w:spacing w:before="100" w:beforeAutospacing="1" w:after="100" w:afterAutospacing="1"/>
+        <w:rPr>
+          <w:rFonts w:ascii="Arial" w:hAnsi="Arial" w:cs="Arial"/>
+          <w:rtl/>
+        </w:rPr>
+      </w:pPr>
+      <w:r>
+        <w:rPr>
+          <w:rFonts w:ascii="Arial" w:hAnsi="Arial" w:cs="Arial"/>
+          <w:rtl/>
+        </w:rPr>
+        <w:t xml:space="preserve">השולחן יכול לזוז על צירו ( 360 ) מעלות בעזרת </w:t>
       </w:r>
       <w:proofErr w:type="spellStart"/>
       <w:r>
@@ -842,7 +602,7 @@
     </w:p>
     <w:p>
       <w:pPr>
-        <w:pStyle w:val="ListParagraph"/>
+        <w:pStyle w:val="a3"/>
         <w:numPr>
           <w:ilvl w:val="0"/>
           <w:numId w:val="3"/>
@@ -878,7 +638,7 @@
     </w:p>
     <w:p>
       <w:pPr>
-        <w:pStyle w:val="ListParagraph"/>
+        <w:pStyle w:val="a3"/>
         <w:numPr>
           <w:ilvl w:val="0"/>
           <w:numId w:val="3"/>
@@ -901,7 +661,7 @@
     </w:p>
     <w:p>
       <w:pPr>
-        <w:pStyle w:val="ListParagraph"/>
+        <w:pStyle w:val="a3"/>
         <w:numPr>
           <w:ilvl w:val="0"/>
           <w:numId w:val="3"/>
@@ -924,7 +684,7 @@
     </w:p>
     <w:p>
       <w:pPr>
-        <w:pStyle w:val="ListParagraph"/>
+        <w:pStyle w:val="a3"/>
         <w:numPr>
           <w:ilvl w:val="1"/>
           <w:numId w:val="3"/>
@@ -963,7 +723,7 @@
     </w:p>
     <w:p>
       <w:pPr>
-        <w:pStyle w:val="ListParagraph"/>
+        <w:pStyle w:val="a3"/>
         <w:numPr>
           <w:ilvl w:val="1"/>
           <w:numId w:val="3"/>
@@ -1295,7 +1055,7 @@
               <w:bidi/>
               <w:spacing w:before="100" w:beforeAutospacing="1" w:after="100" w:afterAutospacing="1"/>
               <w:rPr>
-                <w:rFonts w:ascii="Arial" w:hAnsi="Arial" w:cs="Arial" w:hint="cs"/>
+                <w:rFonts w:ascii="Arial" w:hAnsi="Arial" w:cs="Arial"/>
                 <w:rtl/>
               </w:rPr>
             </w:pPr>
@@ -1375,7 +1135,7 @@
         <w:bidi/>
         <w:spacing w:before="100" w:beforeAutospacing="1" w:after="100" w:afterAutospacing="1"/>
         <w:rPr>
-          <w:rFonts w:ascii="Arial" w:hAnsi="Arial" w:cs="Arial"/>
+          <w:rFonts w:ascii="Arial" w:hAnsi="Arial" w:cs="Arial" w:hint="cs"/>
           <w:rtl/>
         </w:rPr>
       </w:pPr>
@@ -1607,7 +1367,7 @@
           <w:noProof/>
         </w:rPr>
         <w:drawing>
-          <wp:inline distT="0" distB="0" distL="0" distR="0" wp14:anchorId="43E3A08E" wp14:editId="0E934819">
+          <wp:inline distT="0" distB="0" distL="0" distR="0" wp14:anchorId="40407370" wp14:editId="03995380">
             <wp:extent cx="5621036" cy="3550347"/>
             <wp:effectExtent l="0" t="0" r="0" b="0"/>
             <wp:docPr id="2" name="Picture 2" descr="cid:image002.png@01D6A742.D15929D0"/>
@@ -1661,7 +1421,7 @@
         <w:bidi/>
         <w:spacing w:before="100" w:beforeAutospacing="1" w:after="100" w:afterAutospacing="1"/>
         <w:rPr>
-          <w:rFonts w:ascii="Arial" w:hAnsi="Arial" w:cs="Arial"/>
+          <w:rFonts w:ascii="Arial" w:hAnsi="Arial" w:cs="Arial" w:hint="cs"/>
           <w:rtl/>
         </w:rPr>
       </w:pPr>
@@ -1677,7 +1437,6 @@
       <w:pPr>
         <w:rPr>
           <w:rFonts w:ascii="Arial" w:hAnsi="Arial" w:cs="Arial"/>
-          <w:rtl/>
         </w:rPr>
       </w:pPr>
       <w:r>
@@ -1693,7 +1452,7 @@
         <w:bidi/>
         <w:spacing w:before="100" w:beforeAutospacing="1" w:after="100" w:afterAutospacing="1"/>
         <w:rPr>
-          <w:rFonts w:ascii="Arial" w:hAnsi="Arial" w:cs="Arial" w:hint="cs"/>
+          <w:rFonts w:ascii="Arial" w:hAnsi="Arial" w:cs="Arial"/>
           <w:rtl/>
         </w:rPr>
       </w:pPr>
@@ -1714,7 +1473,7 @@
     </w:p>
     <w:p>
       <w:pPr>
-        <w:pStyle w:val="ListParagraph"/>
+        <w:pStyle w:val="a3"/>
         <w:numPr>
           <w:ilvl w:val="0"/>
           <w:numId w:val="5"/>
@@ -1812,96 +1571,96 @@
         <w:bidi/>
         <w:jc w:val="right"/>
         <w:rPr>
+          <w:rFonts w:ascii="Arial" w:hAnsi="Arial" w:cs="Arial"/>
+          <w:rtl/>
+        </w:rPr>
+      </w:pPr>
+      <w:proofErr w:type="spellStart"/>
+      <w:r>
+        <w:t>Json</w:t>
+      </w:r>
+      <w:proofErr w:type="spellEnd"/>
+      <w:r>
+        <w:t xml:space="preserve"> key -&gt; attribute name</w:t>
+      </w:r>
+    </w:p>
+    <w:p>
+      <w:pPr>
+        <w:bidi/>
+        <w:jc w:val="right"/>
+        <w:rPr>
+          <w:rFonts w:ascii="Arial" w:hAnsi="Arial" w:cs="Arial"/>
+          <w:rtl/>
+        </w:rPr>
+      </w:pPr>
+      <w:proofErr w:type="spellStart"/>
+      <w:r>
+        <w:t>Json</w:t>
+      </w:r>
+      <w:proofErr w:type="spellEnd"/>
+      <w:r>
+        <w:t xml:space="preserve"> value -&gt; text</w:t>
+      </w:r>
+    </w:p>
+    <w:p>
+      <w:pPr>
+        <w:pStyle w:val="a3"/>
+        <w:bidi/>
+        <w:rPr>
+          <w:rFonts w:ascii="Arial" w:hAnsi="Arial" w:cs="Arial"/>
+          <w:rtl/>
+        </w:rPr>
+      </w:pPr>
+    </w:p>
+    <w:p>
+      <w:pPr>
+        <w:bidi/>
+        <w:spacing w:before="100" w:beforeAutospacing="1" w:after="100" w:afterAutospacing="1"/>
+        <w:rPr>
+          <w:rFonts w:ascii="Arial" w:hAnsi="Arial" w:cs="Arial"/>
+          <w:rtl/>
+        </w:rPr>
+      </w:pPr>
+      <w:r>
+        <w:rPr>
           <w:rFonts w:ascii="Arial" w:hAnsi="Arial" w:cs="Arial" w:hint="cs"/>
           <w:rtl/>
         </w:rPr>
-      </w:pPr>
-      <w:proofErr w:type="spellStart"/>
-      <w:r>
-        <w:t>Json</w:t>
-      </w:r>
-      <w:proofErr w:type="spellEnd"/>
-      <w:r>
-        <w:t xml:space="preserve"> key -&gt; attribute name</w:t>
-      </w:r>
-    </w:p>
-    <w:p>
-      <w:pPr>
-        <w:bidi/>
-        <w:jc w:val="right"/>
-        <w:rPr>
-          <w:rFonts w:ascii="Arial" w:hAnsi="Arial" w:cs="Arial"/>
-          <w:rtl/>
-        </w:rPr>
-      </w:pPr>
-      <w:proofErr w:type="spellStart"/>
-      <w:r>
-        <w:t>Json</w:t>
-      </w:r>
-      <w:proofErr w:type="spellEnd"/>
-      <w:r>
-        <w:t xml:space="preserve"> value -&gt; text</w:t>
-      </w:r>
-    </w:p>
-    <w:p>
-      <w:pPr>
-        <w:pStyle w:val="ListParagraph"/>
-        <w:bidi/>
-        <w:rPr>
-          <w:rFonts w:ascii="Arial" w:hAnsi="Arial" w:cs="Arial"/>
-          <w:rtl/>
-        </w:rPr>
-      </w:pPr>
-    </w:p>
-    <w:p>
-      <w:pPr>
-        <w:bidi/>
-        <w:spacing w:before="100" w:beforeAutospacing="1" w:after="100" w:afterAutospacing="1"/>
-        <w:rPr>
-          <w:rFonts w:ascii="Arial" w:hAnsi="Arial" w:cs="Arial"/>
-          <w:rtl/>
-        </w:rPr>
-      </w:pPr>
+        <w:t xml:space="preserve">3.כתיבת קוד ב </w:t>
+      </w:r>
+      <w:r>
+        <w:rPr>
+          <w:rFonts w:ascii="Arial" w:hAnsi="Arial" w:cs="Arial"/>
+        </w:rPr>
+        <w:t xml:space="preserve">Python </w:t>
+      </w:r>
       <w:r>
         <w:rPr>
           <w:rFonts w:ascii="Arial" w:hAnsi="Arial" w:cs="Arial" w:hint="cs"/>
           <w:rtl/>
         </w:rPr>
-        <w:t xml:space="preserve">3.כתיבת קוד ב </w:t>
-      </w:r>
-      <w:r>
-        <w:rPr>
-          <w:rFonts w:ascii="Arial" w:hAnsi="Arial" w:cs="Arial"/>
-        </w:rPr>
-        <w:t xml:space="preserve">Python </w:t>
+        <w:t xml:space="preserve"> .</w:t>
+      </w:r>
+    </w:p>
+    <w:p>
+      <w:pPr>
+        <w:bidi/>
+        <w:rPr>
+          <w:rFonts w:ascii="Arial" w:hAnsi="Arial" w:cs="Arial"/>
+        </w:rPr>
+      </w:pPr>
+      <w:r>
+        <w:rPr>
+          <w:rFonts w:ascii="Arial" w:hAnsi="Arial" w:cs="Arial"/>
+          <w:rtl/>
+        </w:rPr>
+        <w:t xml:space="preserve">לרשום מחלקה שיודעת לקבל 2 מערכים ממוינים </w:t>
       </w:r>
       <w:r>
         <w:rPr>
           <w:rFonts w:ascii="Arial" w:hAnsi="Arial" w:cs="Arial" w:hint="cs"/>
           <w:rtl/>
         </w:rPr>
-        <w:t xml:space="preserve"> .</w:t>
-      </w:r>
-    </w:p>
-    <w:p>
-      <w:pPr>
-        <w:bidi/>
-        <w:rPr>
-          <w:rFonts w:ascii="Arial" w:hAnsi="Arial" w:cs="Arial"/>
-        </w:rPr>
-      </w:pPr>
-      <w:r>
-        <w:rPr>
-          <w:rFonts w:ascii="Arial" w:hAnsi="Arial" w:cs="Arial"/>
-          <w:rtl/>
-        </w:rPr>
-        <w:t xml:space="preserve">לרשום מחלקה שיודעת לקבל 2 מערכים ממוינים </w:t>
-      </w:r>
-      <w:r>
-        <w:rPr>
-          <w:rFonts w:ascii="Arial" w:hAnsi="Arial" w:cs="Arial" w:hint="cs"/>
-          <w:rtl/>
-        </w:rPr>
         <w:t xml:space="preserve">ממש </w:t>
       </w:r>
       <w:r>
@@ -1911,11 +1670,9 @@
         </w:rPr>
         <w:t xml:space="preserve">וגם משתנה </w:t>
       </w:r>
-      <w:proofErr w:type="spellStart"/>
       <w:r>
         <w:t>int</w:t>
       </w:r>
-      <w:proofErr w:type="spellEnd"/>
       <w:r>
         <w:rPr>
           <w:rFonts w:ascii="Arial" w:hAnsi="Arial" w:cs="Arial"/>
@@ -1929,31 +1686,29 @@
         <w:bidi/>
         <w:spacing w:before="100" w:beforeAutospacing="1" w:after="100" w:afterAutospacing="1"/>
         <w:rPr>
-          <w:rFonts w:ascii="Arial" w:hAnsi="Arial" w:cs="Arial" w:hint="cs"/>
-          <w:rtl/>
-        </w:rPr>
-      </w:pPr>
-      <w:bookmarkStart w:id="0" w:name="_GoBack"/>
-      <w:bookmarkEnd w:id="0"/>
-    </w:p>
-    <w:p>
-      <w:pPr>
-        <w:bidi/>
-        <w:spacing w:before="100" w:beforeAutospacing="1" w:after="100" w:afterAutospacing="1"/>
-        <w:rPr>
-          <w:rFonts w:ascii="Arial" w:hAnsi="Arial" w:cs="Arial" w:hint="cs"/>
-          <w:rtl/>
-        </w:rPr>
-      </w:pPr>
-    </w:p>
-    <w:p>
-      <w:pPr>
-        <w:pStyle w:val="ListParagraph"/>
+          <w:rFonts w:ascii="Arial" w:hAnsi="Arial" w:cs="Arial"/>
+          <w:rtl/>
+        </w:rPr>
+      </w:pPr>
+    </w:p>
+    <w:p>
+      <w:pPr>
+        <w:bidi/>
+        <w:spacing w:before="100" w:beforeAutospacing="1" w:after="100" w:afterAutospacing="1"/>
+        <w:rPr>
+          <w:rFonts w:ascii="Arial" w:hAnsi="Arial" w:cs="Arial"/>
+          <w:rtl/>
+        </w:rPr>
+      </w:pPr>
+    </w:p>
+    <w:p>
+      <w:pPr>
+        <w:pStyle w:val="a3"/>
         <w:bidi/>
         <w:spacing w:before="100" w:beforeAutospacing="1" w:after="100" w:afterAutospacing="1"/>
         <w:ind w:left="975"/>
         <w:rPr>
-          <w:rFonts w:ascii="Arial" w:hAnsi="Arial" w:cs="Arial" w:hint="cs"/>
+          <w:rFonts w:ascii="Arial" w:hAnsi="Arial" w:cs="Arial"/>
         </w:rPr>
       </w:pPr>
     </w:p>
@@ -1998,13 +1753,7 @@
         </w:rPr>
       </w:pPr>
     </w:p>
-    <w:p>
-      <w:pPr>
-        <w:rPr>
-          <w:rFonts w:hint="cs"/>
-        </w:rPr>
-      </w:pPr>
-    </w:p>
+    <w:p/>
     <w:sectPr>
       <w:pgSz w:w="11906" w:h="16838"/>
       <w:pgMar w:top="1440" w:right="1800" w:bottom="1440" w:left="1800" w:header="708" w:footer="708" w:gutter="0"/>
@@ -2018,7 +1767,7 @@
 </file>
 
 <file path=word/numbering.xml><?xml version="1.0" encoding="utf-8"?>
-<w:numbering xmlns:wpc="http://schemas.microsoft.com/office/word/2010/wordprocessingCanvas" xmlns:cx="http://schemas.microsoft.com/office/drawing/2014/chartex" xmlns:cx1="http://schemas.microsoft.com/office/drawing/2015/9/8/chartex" xmlns:mc="http://schemas.openxmlformats.org/markup-compatibility/2006" xmlns:o="urn:schemas-microsoft-com:office:office" xmlns:r="http://schemas.openxmlformats.org/officeDocument/2006/relationships" xmlns:m="http://schemas.openxmlformats.org/officeDocument/2006/math" xmlns:v="urn:schemas-microsoft-com:vml" xmlns:wp14="http://schemas.microsoft.com/office/word/2010/wordprocessingDrawing" xmlns:wp="http://schemas.openxmlformats.org/drawingml/2006/wordprocessingDrawing" xmlns:w10="urn:schemas-microsoft-com:office:word" xmlns:w="http://schemas.openxmlformats.org/wordprocessingml/2006/main" xmlns:w14="http://schemas.microsoft.com/office/word/2010/wordml" xmlns:w15="http://schemas.microsoft.com/office/word/2012/wordml" xmlns:w16se="http://schemas.microsoft.com/office/word/2015/wordml/symex" xmlns:wpg="http://schemas.microsoft.com/office/word/2010/wordprocessingGroup" xmlns:wpi="http://schemas.microsoft.com/office/word/2010/wordprocessingInk" xmlns:wne="http://schemas.microsoft.com/office/word/2006/wordml" xmlns:wps="http://schemas.microsoft.com/office/word/2010/wordprocessingShape" mc:Ignorable="w14 w15 w16se wp14">
+<w:numbering xmlns:wpc="http://schemas.microsoft.com/office/word/2010/wordprocessingCanvas" xmlns:cx="http://schemas.microsoft.com/office/drawing/2014/chartex" xmlns:cx1="http://schemas.microsoft.com/office/drawing/2015/9/8/chartex" xmlns:cx2="http://schemas.microsoft.com/office/drawing/2015/10/21/chartex" xmlns:cx3="http://schemas.microsoft.com/office/drawing/2016/5/9/chartex" xmlns:cx4="http://schemas.microsoft.com/office/drawing/2016/5/10/chartex" xmlns:cx5="http://schemas.microsoft.com/office/drawing/2016/5/11/chartex" xmlns:cx6="http://schemas.microsoft.com/office/drawing/2016/5/12/chartex" xmlns:cx7="http://schemas.microsoft.com/office/drawing/2016/5/13/chartex" xmlns:cx8="http://schemas.microsoft.com/office/drawing/2016/5/14/chartex" xmlns:mc="http://schemas.openxmlformats.org/markup-compatibility/2006" xmlns:aink="http://schemas.microsoft.com/office/drawing/2016/ink" xmlns:am3d="http://schemas.microsoft.com/office/drawing/2017/model3d" xmlns:o="urn:schemas-microsoft-com:office:office" xmlns:oel="http://schemas.microsoft.com/office/2019/extlst" xmlns:r="http://schemas.openxmlformats.org/officeDocument/2006/relationships" xmlns:m="http://schemas.openxmlformats.org/officeDocument/2006/math" xmlns:v="urn:schemas-microsoft-com:vml" xmlns:wp14="http://schemas.microsoft.com/office/word/2010/wordprocessingDrawing" xmlns:wp="http://schemas.openxmlformats.org/drawingml/2006/wordprocessingDrawing" xmlns:w10="urn:schemas-microsoft-com:office:word" xmlns:w="http://schemas.openxmlformats.org/wordprocessingml/2006/main" xmlns:w14="http://schemas.microsoft.com/office/word/2010/wordml" xmlns:w15="http://schemas.microsoft.com/office/word/2012/wordml" xmlns:w16cex="http://schemas.microsoft.com/office/word/2018/wordml/cex" xmlns:w16cid="http://schemas.microsoft.com/office/word/2016/wordml/cid" xmlns:w16="http://schemas.microsoft.com/office/word/2018/wordml" xmlns:w16du="http://schemas.microsoft.com/office/word/2023/wordml/word16du" xmlns:w16sdtdh="http://schemas.microsoft.com/office/word/2020/wordml/sdtdatahash" xmlns:w16se="http://schemas.microsoft.com/office/word/2015/wordml/symex" xmlns:wpg="http://schemas.microsoft.com/office/word/2010/wordprocessingGroup" xmlns:wpi="http://schemas.microsoft.com/office/word/2010/wordprocessingInk" xmlns:wne="http://schemas.microsoft.com/office/word/2006/wordml" xmlns:wps="http://schemas.microsoft.com/office/word/2010/wordprocessingShape" mc:Ignorable="w14 w15 w16se w16cid w16 w16cex w16sdtdh wp14">
   <w:abstractNum w:abstractNumId="0" w15:restartNumberingAfterBreak="0">
     <w:nsid w:val="0AF5058A"/>
     <w:multiLevelType w:val="hybridMultilevel"/>
@@ -2536,26 +2285,26 @@
       </w:pPr>
     </w:lvl>
   </w:abstractNum>
-  <w:num w:numId="1">
+  <w:num w:numId="1" w16cid:durableId="1547254769">
     <w:abstractNumId w:val="2"/>
   </w:num>
-  <w:num w:numId="2">
+  <w:num w:numId="2" w16cid:durableId="1783108137">
     <w:abstractNumId w:val="3"/>
   </w:num>
-  <w:num w:numId="3">
+  <w:num w:numId="3" w16cid:durableId="2067146022">
     <w:abstractNumId w:val="0"/>
   </w:num>
-  <w:num w:numId="4">
+  <w:num w:numId="4" w16cid:durableId="5178431">
     <w:abstractNumId w:val="4"/>
   </w:num>
-  <w:num w:numId="5">
+  <w:num w:numId="5" w16cid:durableId="641228080">
     <w:abstractNumId w:val="1"/>
   </w:num>
 </w:numbering>
 </file>
 
 <file path=word/styles.xml><?xml version="1.0" encoding="utf-8"?>
-<w:styles xmlns:mc="http://schemas.openxmlformats.org/markup-compatibility/2006" xmlns:r="http://schemas.openxmlformats.org/officeDocument/2006/relationships" xmlns:w="http://schemas.openxmlformats.org/wordprocessingml/2006/main" xmlns:w14="http://schemas.microsoft.com/office/word/2010/wordml" xmlns:w15="http://schemas.microsoft.com/office/word/2012/wordml" xmlns:w16se="http://schemas.microsoft.com/office/word/2015/wordml/symex" mc:Ignorable="w14 w15 w16se">
+<w:styles xmlns:mc="http://schemas.openxmlformats.org/markup-compatibility/2006" xmlns:r="http://schemas.openxmlformats.org/officeDocument/2006/relationships" xmlns:w="http://schemas.openxmlformats.org/wordprocessingml/2006/main" xmlns:w14="http://schemas.microsoft.com/office/word/2010/wordml" xmlns:w15="http://schemas.microsoft.com/office/word/2012/wordml" xmlns:w16cex="http://schemas.microsoft.com/office/word/2018/wordml/cex" xmlns:w16cid="http://schemas.microsoft.com/office/word/2016/wordml/cid" xmlns:w16="http://schemas.microsoft.com/office/word/2018/wordml" xmlns:w16sdtdh="http://schemas.microsoft.com/office/word/2020/wordml/sdtdatahash" xmlns:w16se="http://schemas.microsoft.com/office/word/2015/wordml/symex" mc:Ignorable="w14 w15 w16se w16cid w16 w16cex w16sdtdh">
   <w:docDefaults>
     <w:rPrDefault>
       <w:rPr>
@@ -2571,7 +2320,7 @@
       </w:pPr>
     </w:pPrDefault>
   </w:docDefaults>
-  <w:latentStyles w:defLockedState="0" w:defUIPriority="99" w:defSemiHidden="0" w:defUnhideWhenUsed="0" w:defQFormat="0" w:count="371">
+  <w:latentStyles w:defLockedState="0" w:defUIPriority="99" w:defSemiHidden="0" w:defUnhideWhenUsed="0" w:defQFormat="0" w:count="376">
     <w:lsdException w:name="Normal" w:uiPriority="0" w:qFormat="1"/>
     <w:lsdException w:name="heading 1" w:uiPriority="9" w:qFormat="1"/>
     <w:lsdException w:name="heading 2" w:semiHidden="1" w:uiPriority="9" w:unhideWhenUsed="1" w:qFormat="1"/>
@@ -2677,7 +2426,6 @@
     <w:lsdException w:name="HTML Sample" w:semiHidden="1" w:unhideWhenUsed="1"/>
     <w:lsdException w:name="HTML Typewriter" w:semiHidden="1" w:unhideWhenUsed="1"/>
     <w:lsdException w:name="HTML Variable" w:semiHidden="1" w:unhideWhenUsed="1"/>
-    <w:lsdException w:name="Normal Table" w:semiHidden="1" w:unhideWhenUsed="1"/>
     <w:lsdException w:name="annotation subject" w:semiHidden="1" w:unhideWhenUsed="1"/>
     <w:lsdException w:name="No List" w:semiHidden="1" w:unhideWhenUsed="1"/>
     <w:lsdException w:name="Outline List 1" w:semiHidden="1" w:unhideWhenUsed="1"/>
@@ -2720,11 +2468,8 @@
     <w:lsdException w:name="Table Contemporary" w:semiHidden="1" w:unhideWhenUsed="1"/>
     <w:lsdException w:name="Table Elegant" w:semiHidden="1" w:unhideWhenUsed="1"/>
     <w:lsdException w:name="Table Professional" w:semiHidden="1" w:unhideWhenUsed="1"/>
-    <w:lsdException w:name="Table Subtle 1" w:semiHidden="1" w:unhideWhenUsed="1"/>
     <w:lsdException w:name="Table Subtle 2" w:semiHidden="1" w:unhideWhenUsed="1"/>
     <w:lsdException w:name="Table Web 1" w:semiHidden="1" w:unhideWhenUsed="1"/>
-    <w:lsdException w:name="Table Web 2" w:semiHidden="1" w:unhideWhenUsed="1"/>
-    <w:lsdException w:name="Table Web 3" w:semiHidden="1" w:unhideWhenUsed="1"/>
     <w:lsdException w:name="Balloon Text" w:semiHidden="1" w:unhideWhenUsed="1"/>
     <w:lsdException w:name="Table Grid" w:uiPriority="39"/>
     <w:lsdException w:name="Table Theme" w:semiHidden="1" w:unhideWhenUsed="1"/>
@@ -2943,19 +2688,24 @@
     <w:lsdException w:name="List Table 5 Dark Accent 6" w:uiPriority="50"/>
     <w:lsdException w:name="List Table 6 Colorful Accent 6" w:uiPriority="51"/>
     <w:lsdException w:name="List Table 7 Colorful Accent 6" w:uiPriority="52"/>
+    <w:lsdException w:name="Mention" w:semiHidden="1" w:unhideWhenUsed="1"/>
+    <w:lsdException w:name="Smart Hyperlink" w:semiHidden="1" w:unhideWhenUsed="1"/>
+    <w:lsdException w:name="Hashtag" w:semiHidden="1" w:unhideWhenUsed="1"/>
+    <w:lsdException w:name="Unresolved Mention" w:semiHidden="1" w:unhideWhenUsed="1"/>
+    <w:lsdException w:name="Smart Link" w:semiHidden="1" w:unhideWhenUsed="1"/>
   </w:latentStyles>
-  <w:style w:type="paragraph" w:default="1" w:styleId="Normal">
+  <w:style w:type="paragraph" w:default="1" w:styleId="a">
     <w:name w:val="Normal"/>
     <w:qFormat/>
     <w:rsid w:val="001F27C3"/>
   </w:style>
-  <w:style w:type="character" w:default="1" w:styleId="DefaultParagraphFont">
+  <w:style w:type="character" w:default="1" w:styleId="a0">
     <w:name w:val="Default Paragraph Font"/>
     <w:uiPriority w:val="1"/>
     <w:semiHidden/>
     <w:unhideWhenUsed/>
   </w:style>
-  <w:style w:type="table" w:default="1" w:styleId="TableNormal">
+  <w:style w:type="table" w:default="1" w:styleId="a1">
     <w:name w:val="Normal Table"/>
     <w:uiPriority w:val="99"/>
     <w:semiHidden/>
@@ -2970,15 +2720,15 @@
       </w:tblCellMar>
     </w:tblPr>
   </w:style>
-  <w:style w:type="numbering" w:default="1" w:styleId="NoList">
+  <w:style w:type="numbering" w:default="1" w:styleId="a2">
     <w:name w:val="No List"/>
     <w:uiPriority w:val="99"/>
     <w:semiHidden/>
     <w:unhideWhenUsed/>
   </w:style>
-  <w:style w:type="paragraph" w:styleId="ListParagraph">
+  <w:style w:type="paragraph" w:styleId="a3">
     <w:name w:val="List Paragraph"/>
-    <w:basedOn w:val="Normal"/>
+    <w:basedOn w:val="a"/>
     <w:uiPriority w:val="34"/>
     <w:qFormat/>
     <w:rsid w:val="001F27C3"/>
@@ -2989,7 +2739,7 @@
   </w:style>
   <w:style w:type="character" w:styleId="Hyperlink">
     <w:name w:val="Hyperlink"/>
-    <w:basedOn w:val="DefaultParagraphFont"/>
+    <w:basedOn w:val="a0"/>
     <w:uiPriority w:val="99"/>
     <w:unhideWhenUsed/>
     <w:rsid w:val="001F27C3"/>

</xml_diff>